<commit_message>
Start Seaborn lectures in Udemy Python for DS and ML
</commit_message>
<xml_diff>
--- a/Stats/Udacity/DataAnalystNanoDegree/IntroToDescriptiveStats/Lesson5_Standardizing.docx
+++ b/Stats/Udacity/DataAnalystNanoDegree/IntroToDescriptiveStats/Lesson5_Standardizing.docx
@@ -67,7 +67,31 @@
         <w:pStyle w:val="ListBullet"/>
       </w:pPr>
       <w:r>
-        <w:t xml:space="preserve">If concerned w/ a proportion less/geater than a value in a dsitribuion, we should use </w:t>
+        <w:t>If concerned w/</w:t>
+      </w:r>
+      <w:r>
+        <w:t xml:space="preserve"> finding</w:t>
+      </w:r>
+      <w:r>
+        <w:t xml:space="preserve"> a proportion less/</w:t>
+      </w:r>
+      <w:r>
+        <w:t>greater</w:t>
+      </w:r>
+      <w:r>
+        <w:t xml:space="preserve"> than </w:t>
+      </w:r>
+      <w:r>
+        <w:t xml:space="preserve">some </w:t>
+      </w:r>
+      <w:r>
+        <w:t xml:space="preserve">value in a </w:t>
+      </w:r>
+      <w:r>
+        <w:t>distribution</w:t>
+      </w:r>
+      <w:r>
+        <w:t xml:space="preserve">, we should use </w:t>
       </w:r>
       <w:r>
         <w:rPr>
@@ -81,7 +105,25 @@
         <w:pStyle w:val="ListBullet"/>
       </w:pPr>
       <w:r>
-        <w:t>Plots of distribtions look almost alke (coutns vs. proportions)</w:t>
+        <w:t xml:space="preserve">Plots of </w:t>
+      </w:r>
+      <w:r>
+        <w:t>distributions</w:t>
+      </w:r>
+      <w:r>
+        <w:t xml:space="preserve"> look almost </w:t>
+      </w:r>
+      <w:r>
+        <w:t>alike</w:t>
+      </w:r>
+      <w:r>
+        <w:t xml:space="preserve"> (</w:t>
+      </w:r>
+      <w:r>
+        <w:t>counts</w:t>
+      </w:r>
+      <w:r>
+        <w:t xml:space="preserve"> vs. proportions)</w:t>
       </w:r>
     </w:p>
     <w:p>
@@ -91,6 +133,11 @@
       <w:r>
         <w:t>Smaller bin size = more detail</w:t>
       </w:r>
+    </w:p>
+    <w:p>
+      <w:pPr>
+        <w:pStyle w:val="ListBullet"/>
+      </w:pPr>
       <w:bookmarkStart w:id="0" w:name="_GoBack"/>
       <w:bookmarkEnd w:id="0"/>
     </w:p>

</xml_diff>

<commit_message>
Finish Lesson 5 - Standardizing
</commit_message>
<xml_diff>
--- a/Stats/Udacity/DataAnalystNanoDegree/IntroToDescriptiveStats/Lesson5_Standardizing.docx
+++ b/Stats/Udacity/DataAnalystNanoDegree/IntroToDescriptiveStats/Lesson5_Standardizing.docx
@@ -11,64 +11,54 @@
           <w:u w:val="single"/>
         </w:rPr>
       </w:pPr>
-      <w:proofErr w:type="spellStart"/>
       <w:r>
         <w:rPr>
           <w:b/>
           <w:i/>
           <w:u w:val="single"/>
         </w:rPr>
-        <w:t>Udacity</w:t>
-      </w:r>
-      <w:proofErr w:type="spellEnd"/>
-      <w:r>
-        <w:rPr>
-          <w:b/>
-          <w:i/>
+        <w:t>Udacity Data Analyst Track</w:t>
+      </w:r>
+    </w:p>
+    <w:p>
+      <w:pPr>
+        <w:jc w:val="center"/>
+        <w:rPr>
+          <w:b/>
           <w:u w:val="single"/>
         </w:rPr>
-        <w:t xml:space="preserve"> Data Analyst Track</w:t>
+      </w:pPr>
+      <w:r>
+        <w:rPr>
+          <w:b/>
+          <w:u w:val="single"/>
+        </w:rPr>
+        <w:t>I.  Into to Descriptive Stats</w:t>
       </w:r>
     </w:p>
     <w:p>
       <w:pPr>
         <w:jc w:val="center"/>
         <w:rPr>
-          <w:b/>
           <w:u w:val="single"/>
         </w:rPr>
       </w:pPr>
       <w:r>
         <w:rPr>
-          <w:b/>
           <w:u w:val="single"/>
         </w:rPr>
-        <w:t>I.  Into to Descriptive Stats</w:t>
-      </w:r>
-    </w:p>
-    <w:p>
-      <w:pPr>
-        <w:jc w:val="center"/>
+        <w:t>5</w:t>
+      </w:r>
+      <w:r>
         <w:rPr>
           <w:u w:val="single"/>
         </w:rPr>
-      </w:pPr>
+        <w:t xml:space="preserve">. </w:t>
+      </w:r>
       <w:r>
         <w:rPr>
           <w:u w:val="single"/>
         </w:rPr>
-        <w:t>5</w:t>
-      </w:r>
-      <w:r>
-        <w:rPr>
-          <w:u w:val="single"/>
-        </w:rPr>
-        <w:t xml:space="preserve">. </w:t>
-      </w:r>
-      <w:r>
-        <w:rPr>
-          <w:u w:val="single"/>
-        </w:rPr>
         <w:t>Standardizing</w:t>
       </w:r>
     </w:p>
@@ -80,28 +70,10 @@
         <w:rPr>
           <w:b/>
         </w:rPr>
-        <w:t>Z score</w:t>
-      </w:r>
-      <w:r>
-        <w:rPr>
-          <w:b/>
-        </w:rPr>
-        <w:t>/</w:t>
-      </w:r>
-      <w:r>
-        <w:rPr>
-          <w:b/>
-        </w:rPr>
-        <w:t>Standard Score</w:t>
-      </w:r>
-      <w:r>
-        <w:t xml:space="preserve"> = </w:t>
-      </w:r>
-      <w:r>
-        <w:t xml:space="preserve">Given an observed value x, </w:t>
-      </w:r>
-      <w:r>
-        <w:t xml:space="preserve">Z score finds the # of SD’s that </w:t>
+        <w:t>Z score/Standard Score</w:t>
+      </w:r>
+      <w:r>
+        <w:t xml:space="preserve"> = Given an observed value x, Z score finds the # of SD’s that </w:t>
       </w:r>
       <w:r>
         <w:t xml:space="preserve">x is away from the mean </w:t>
@@ -123,35 +95,6 @@
       </w:r>
       <w:r>
         <w:t>/ SD</w:t>
-      </w:r>
-    </w:p>
-    <w:p>
-      <w:pPr>
-        <w:pStyle w:val="ListBullet"/>
-      </w:pPr>
-      <w:r>
-        <w:rPr>
-          <w:b/>
-        </w:rPr>
-        <w:t>Standard Normal Curve</w:t>
-      </w:r>
-      <w:r>
-        <w:rPr>
-          <w:b/>
-        </w:rPr>
-        <w:t xml:space="preserve"> =</w:t>
-      </w:r>
-      <w:r>
-        <w:t xml:space="preserve"> </w:t>
-      </w:r>
-      <w:r>
-        <w:t xml:space="preserve">curve </w:t>
-      </w:r>
-      <w:r>
-        <w:t xml:space="preserve">that </w:t>
-      </w:r>
-      <w:r>
-        <w:t>is the resulting distribution when we standardize scores.</w:t>
       </w:r>
     </w:p>
     <w:p>
@@ -164,34 +107,33 @@
         <w:ind w:left="720"/>
       </w:pPr>
       <w:r>
-        <w:t>U</w:t>
-      </w:r>
-      <w:r>
-        <w:t>se</w:t>
-      </w:r>
-      <w:r>
-        <w:t xml:space="preserve">d </w:t>
-      </w:r>
-      <w:r>
-        <w:t xml:space="preserve">along </w:t>
-      </w:r>
-      <w:r>
-        <w:t xml:space="preserve">w/ a </w:t>
-      </w:r>
-      <w:r>
-        <w:rPr>
-          <w:b/>
-        </w:rPr>
-        <w:t>Z table</w:t>
-      </w:r>
-      <w:r>
-        <w:t xml:space="preserve"> to compute percentages above, below, or in between</w:t>
-      </w:r>
-      <w:r>
-        <w:t xml:space="preserve"> </w:t>
-      </w:r>
-      <w:r>
-        <w:t xml:space="preserve">observations </w:t>
+        <w:rPr>
+          <w:b/>
+        </w:rPr>
+        <w:t xml:space="preserve">Z </w:t>
+      </w:r>
+      <w:r>
+        <w:t>= # of SD’s away from mean</w:t>
+      </w:r>
+    </w:p>
+    <w:p>
+      <w:pPr>
+        <w:pStyle w:val="ListBullet"/>
+      </w:pPr>
+      <w:r>
+        <w:rPr>
+          <w:b/>
+        </w:rPr>
+        <w:t>Standard Normal Curve</w:t>
+      </w:r>
+      <w:r>
+        <w:rPr>
+          <w:b/>
+        </w:rPr>
+        <w:t xml:space="preserve"> =</w:t>
+      </w:r>
+      <w:r>
+        <w:t xml:space="preserve"> curve that is the resulting distribution when we standardize scores.</w:t>
       </w:r>
     </w:p>
     <w:p>
@@ -204,7 +146,69 @@
         <w:ind w:left="720"/>
       </w:pPr>
       <w:r>
+        <w:t>U</w:t>
+      </w:r>
+      <w:r>
+        <w:t>se</w:t>
+      </w:r>
+      <w:r>
+        <w:t xml:space="preserve">d </w:t>
+      </w:r>
+      <w:r>
+        <w:t xml:space="preserve">along </w:t>
+      </w:r>
+      <w:r>
+        <w:t xml:space="preserve">w/ a </w:t>
+      </w:r>
+      <w:r>
+        <w:rPr>
+          <w:b/>
+        </w:rPr>
+        <w:t>Z table</w:t>
+      </w:r>
+      <w:r>
+        <w:t xml:space="preserve"> to compute percentages above, below, or in between</w:t>
+      </w:r>
+      <w:r>
+        <w:t xml:space="preserve"> </w:t>
+      </w:r>
+      <w:r>
+        <w:t xml:space="preserve">observations </w:t>
+      </w:r>
+    </w:p>
+    <w:p>
+      <w:pPr>
+        <w:pStyle w:val="ListBullet"/>
+        <w:tabs>
+          <w:tab w:val="clear" w:pos="360"/>
+          <w:tab w:val="num" w:pos="720"/>
+        </w:tabs>
+        <w:ind w:left="720"/>
+      </w:pPr>
+      <w:r>
         <w:t>Area under this curve = 1 = sum of all frequencies of all the proportion bins in a histogram</w:t>
+      </w:r>
+    </w:p>
+    <w:p>
+      <w:pPr>
+        <w:pStyle w:val="ListBullet"/>
+        <w:tabs>
+          <w:tab w:val="clear" w:pos="360"/>
+          <w:tab w:val="num" w:pos="720"/>
+        </w:tabs>
+        <w:ind w:left="720"/>
+      </w:pPr>
+      <w:r>
+        <w:t>Mean = median = mode</w:t>
+      </w:r>
+      <w:r>
+        <w:t xml:space="preserve"> </w:t>
+      </w:r>
+      <w:r>
+        <w:sym w:font="Wingdings" w:char="F0E8"/>
+      </w:r>
+      <w:r>
+        <w:t xml:space="preserve"> symmetrcail curve (rare in real life) </w:t>
       </w:r>
     </w:p>
     <w:p>
@@ -216,8 +220,6 @@
         </w:numPr>
         <w:ind w:left="720"/>
       </w:pPr>
-      <w:bookmarkStart w:id="0" w:name="_GoBack"/>
-      <w:bookmarkEnd w:id="0"/>
     </w:p>
     <w:p>
       <w:pPr>
@@ -530,88 +532,7 @@
         <w:pStyle w:val="ListBullet"/>
       </w:pPr>
       <w:r>
-        <w:t xml:space="preserve">Find the Z-score given the following </w:t>
-      </w:r>
-      <w:r>
-        <w:t>info</w:t>
-      </w:r>
-    </w:p>
-    <w:p>
-      <w:pPr>
-        <w:pStyle w:val="ListBullet"/>
-      </w:pPr>
-      <w:r>
-        <w:t>µ = 54, s = 12, x = 68</w:t>
-      </w:r>
-      <w:r>
-        <w:t xml:space="preserve"> </w:t>
-      </w:r>
-      <w:r>
-        <w:sym w:font="Wingdings" w:char="F0E0"/>
-      </w:r>
-      <w:r>
-        <w:t xml:space="preserve"> 14/12 = 1.1667</w:t>
-      </w:r>
-    </w:p>
-    <w:p>
-      <w:pPr>
-        <w:pStyle w:val="ListBullet"/>
-      </w:pPr>
-      <w:r>
-        <w:t>µ = 25, s = 3.5, x = 20</w:t>
-      </w:r>
-      <w:r>
-        <w:t xml:space="preserve"> </w:t>
-      </w:r>
-      <w:r>
-        <w:sym w:font="Wingdings" w:char="F0E0"/>
-      </w:r>
-      <w:r>
-        <w:t xml:space="preserve">  -5/3.5 = -1.429</w:t>
-      </w:r>
-    </w:p>
-    <w:p>
-      <w:pPr>
-        <w:pStyle w:val="ListBullet"/>
-      </w:pPr>
-      <w:r>
-        <w:lastRenderedPageBreak/>
-        <w:t>µ = 0.01, s = 0.002, x = 0.01</w:t>
-      </w:r>
-      <w:r>
-        <w:t xml:space="preserve"> </w:t>
-      </w:r>
-      <w:r>
-        <w:sym w:font="Wingdings" w:char="F0E0"/>
-      </w:r>
-      <w:r>
-        <w:t xml:space="preserve"> = 0</w:t>
-      </w:r>
-    </w:p>
-    <w:p>
-      <w:pPr>
-        <w:pStyle w:val="ListBullet"/>
-      </w:pPr>
-      <w:r>
-        <w:t xml:space="preserve">The average GPA of students in a local high school is 3.2 </w:t>
-      </w:r>
-      <w:r>
-        <w:t xml:space="preserve">w/ SD = </w:t>
-      </w:r>
-      <w:r>
-        <w:t xml:space="preserve">0.3. Jenny has a GPA </w:t>
-      </w:r>
-      <w:r>
-        <w:t xml:space="preserve">= </w:t>
-      </w:r>
-      <w:r>
-        <w:t>2.8. How many standard deviations away from the mean is Jenny’s</w:t>
-      </w:r>
-      <w:r>
-        <w:t xml:space="preserve"> </w:t>
-      </w:r>
-      <w:r>
-        <w:t>GPA?</w:t>
+        <w:t>Find the Z-score given the following info</w:t>
       </w:r>
     </w:p>
     <w:p>
@@ -622,50 +543,22 @@
           <w:tab w:val="num" w:pos="720"/>
         </w:tabs>
         <w:ind w:left="720"/>
-        <w:rPr>
-          <w:b/>
-        </w:rPr>
-      </w:pPr>
-      <w:r>
-        <w:t xml:space="preserve">2.8 – 3.2 / 0.3 = </w:t>
-      </w:r>
-      <w:r>
-        <w:rPr>
-          <w:b/>
-        </w:rPr>
-        <w:t>-1.3333</w:t>
-      </w:r>
-    </w:p>
-    <w:p>
-      <w:pPr>
-        <w:pStyle w:val="ListBullet"/>
-      </w:pPr>
-      <w:r>
-        <w:t>Jenny’s trying to prove to her parents that she is doing better in school than her</w:t>
+      </w:pPr>
+      <w:r>
+        <w:lastRenderedPageBreak/>
+        <w:t xml:space="preserve">µ = 54, s = 12, x = 68 </w:t>
+      </w:r>
+      <w:r>
+        <w:sym w:font="Wingdings" w:char="F0E0"/>
       </w:r>
       <w:r>
         <w:t xml:space="preserve"> </w:t>
       </w:r>
       <w:r>
-        <w:t xml:space="preserve">cousin. Her cousin goes to a different high school where the average GPA </w:t>
-      </w:r>
-      <w:r>
-        <w:t xml:space="preserve">= </w:t>
-      </w:r>
-      <w:r>
-        <w:t xml:space="preserve">3.4 </w:t>
-      </w:r>
-      <w:r>
-        <w:t xml:space="preserve">w/ SD = </w:t>
-      </w:r>
-      <w:r>
-        <w:t>0.2. Jenny’s cousin has a GPA of 3.0. Is Jenny performing better than her cousin</w:t>
-      </w:r>
-      <w:r>
-        <w:t xml:space="preserve"> </w:t>
-      </w:r>
-      <w:r>
-        <w:t>based on standard scores?</w:t>
+        <w:rPr>
+          <w:b/>
+        </w:rPr>
+        <w:t>14/12 = 1.1667</w:t>
       </w:r>
     </w:p>
     <w:p>
@@ -678,57 +571,19 @@
         <w:ind w:left="720"/>
       </w:pPr>
       <w:r>
-        <w:t xml:space="preserve">3 – 3.4 / 0.2 = </w:t>
-      </w:r>
-      <w:r>
-        <w:rPr>
-          <w:b/>
-        </w:rPr>
-        <w:t>-2</w:t>
-      </w:r>
-      <w:r>
-        <w:rPr>
-          <w:b/>
-        </w:rPr>
-        <w:t xml:space="preserve"> = </w:t>
-      </w:r>
-      <w:r>
-        <w:rPr>
-          <w:b/>
-        </w:rPr>
-        <w:t>Yes</w:t>
-      </w:r>
-    </w:p>
-    <w:p>
-      <w:pPr>
-        <w:pStyle w:val="ListBullet"/>
-      </w:pPr>
-      <w:r>
-        <w:t xml:space="preserve">Kyle’s score on a recent math test was 2.3 </w:t>
-      </w:r>
-      <w:r>
-        <w:t xml:space="preserve">SD </w:t>
-      </w:r>
-      <w:r>
-        <w:t>above the mean</w:t>
-      </w:r>
-      <w:r>
-        <w:t xml:space="preserve"> </w:t>
-      </w:r>
-      <w:r>
-        <w:t xml:space="preserve">score of 78%. If the </w:t>
-      </w:r>
-      <w:r>
-        <w:t xml:space="preserve">SD </w:t>
-      </w:r>
-      <w:r>
-        <w:t>of the test scores were 8%, what score did Kyle get on</w:t>
-      </w:r>
-      <w:r>
-        <w:t xml:space="preserve"> </w:t>
-      </w:r>
-      <w:r>
-        <w:t>his test?</w:t>
+        <w:t xml:space="preserve">µ = 25, s = 3.5, x = 20 </w:t>
+      </w:r>
+      <w:r>
+        <w:sym w:font="Wingdings" w:char="F0E0"/>
+      </w:r>
+      <w:r>
+        <w:t xml:space="preserve">  </w:t>
+      </w:r>
+      <w:r>
+        <w:rPr>
+          <w:b/>
+        </w:rPr>
+        <w:t>-5/3.5 = -1.429</w:t>
       </w:r>
     </w:p>
     <w:p>
@@ -741,6 +596,114 @@
         <w:ind w:left="720"/>
       </w:pPr>
       <w:r>
+        <w:t xml:space="preserve">µ = 0.01, s = 0.002, x = 0.01 </w:t>
+      </w:r>
+      <w:r>
+        <w:sym w:font="Wingdings" w:char="F0E0"/>
+      </w:r>
+      <w:r>
+        <w:t xml:space="preserve"> = </w:t>
+      </w:r>
+      <w:r>
+        <w:rPr>
+          <w:b/>
+        </w:rPr>
+        <w:t>0</w:t>
+      </w:r>
+    </w:p>
+    <w:p>
+      <w:pPr>
+        <w:pStyle w:val="ListBullet"/>
+      </w:pPr>
+      <w:r>
+        <w:t>The average GPA of students in a local high school is 3.2 w/ SD = 0.3. Jenny has a GPA = 2.8. How many standard deviations away from the mean is Jenny’s GPA?</w:t>
+      </w:r>
+    </w:p>
+    <w:p>
+      <w:pPr>
+        <w:pStyle w:val="ListBullet"/>
+        <w:tabs>
+          <w:tab w:val="clear" w:pos="360"/>
+          <w:tab w:val="num" w:pos="720"/>
+        </w:tabs>
+        <w:ind w:left="720"/>
+        <w:rPr>
+          <w:b/>
+        </w:rPr>
+      </w:pPr>
+      <w:r>
+        <w:t xml:space="preserve">2.8 – 3.2 / 0.3 = </w:t>
+      </w:r>
+      <w:r>
+        <w:rPr>
+          <w:b/>
+        </w:rPr>
+        <w:t>-1.3333</w:t>
+      </w:r>
+    </w:p>
+    <w:p>
+      <w:pPr>
+        <w:pStyle w:val="ListBullet"/>
+      </w:pPr>
+      <w:r>
+        <w:t>Jenny’s trying to prove to her parents that she is doing better in school than her cousin. Her cousin goes to a different high school where the average GPA = 3.4 w/ SD = 0.2. Jenny’s cousin has a GPA of 3.0. Is Jenny performing better than her cousin based on standard scores?</w:t>
+      </w:r>
+    </w:p>
+    <w:p>
+      <w:pPr>
+        <w:pStyle w:val="ListBullet"/>
+        <w:tabs>
+          <w:tab w:val="clear" w:pos="360"/>
+          <w:tab w:val="num" w:pos="720"/>
+        </w:tabs>
+        <w:ind w:left="720"/>
+      </w:pPr>
+      <w:r>
+        <w:t xml:space="preserve">3 – 3.4 / 0.2 = </w:t>
+      </w:r>
+      <w:r>
+        <w:rPr>
+          <w:b/>
+        </w:rPr>
+        <w:t>-2</w:t>
+      </w:r>
+      <w:r>
+        <w:rPr>
+          <w:b/>
+        </w:rPr>
+        <w:t xml:space="preserve"> = </w:t>
+      </w:r>
+      <w:r>
+        <w:rPr>
+          <w:b/>
+        </w:rPr>
+        <w:t>Yes</w:t>
+      </w:r>
+    </w:p>
+    <w:p>
+      <w:pPr>
+        <w:pStyle w:val="ListBullet"/>
+      </w:pPr>
+      <w:r>
+        <w:t>Kyle’s score on a recent math test was 2.3 SD above the mean score of 78%. If the SD of the test scores were 8%, what score did Kyle get on</w:t>
+      </w:r>
+      <w:r>
+        <w:t xml:space="preserve"> </w:t>
+      </w:r>
+      <w:r>
+        <w:t>his test?</w:t>
+      </w:r>
+    </w:p>
+    <w:p>
+      <w:pPr>
+        <w:pStyle w:val="ListBullet"/>
+        <w:tabs>
+          <w:tab w:val="clear" w:pos="360"/>
+          <w:tab w:val="num" w:pos="720"/>
+        </w:tabs>
+        <w:ind w:left="720"/>
+      </w:pPr>
+      <w:r>
         <w:t>2.3 = x – 78 / 8 0</w:t>
       </w:r>
       <w:r>
@@ -760,6 +723,171 @@
           <w:b/>
         </w:rPr>
         <w:t>x = 96.4</w:t>
+      </w:r>
+    </w:p>
+    <w:p>
+      <w:pPr>
+        <w:pStyle w:val="ListBullet"/>
+      </w:pPr>
+      <w:r>
+        <w:t>Unpopularity</w:t>
+      </w:r>
+    </w:p>
+    <w:p>
+      <w:pPr>
+        <w:pStyle w:val="ListBullet"/>
+        <w:tabs>
+          <w:tab w:val="clear" w:pos="360"/>
+          <w:tab w:val="num" w:pos="720"/>
+        </w:tabs>
+        <w:ind w:left="720"/>
+        <w:rPr>
+          <w:rFonts w:ascii="Calibri" w:eastAsia="Times New Roman" w:hAnsi="Calibri" w:cs="Times New Roman"/>
+          <w:b/>
+          <w:color w:val="000000"/>
+        </w:rPr>
+      </w:pPr>
+      <w:r>
+        <w:t xml:space="preserve">Katie’s FB friends = 63, mean friends = 190, SD = 36 </w:t>
+      </w:r>
+      <w:r>
+        <w:sym w:font="Wingdings" w:char="F0E0"/>
+      </w:r>
+      <w:r>
+        <w:t xml:space="preserve"> Z-score = 63 – 190 / 36 = </w:t>
+      </w:r>
+      <w:r>
+        <w:rPr>
+          <w:rFonts w:ascii="Calibri" w:eastAsia="Times New Roman" w:hAnsi="Calibri" w:cs="Times New Roman"/>
+          <w:b/>
+          <w:color w:val="000000"/>
+        </w:rPr>
+        <w:t>-3.52778</w:t>
+      </w:r>
+      <w:r>
+        <w:rPr>
+          <w:rFonts w:ascii="Calibri" w:eastAsia="Times New Roman" w:hAnsi="Calibri" w:cs="Times New Roman"/>
+          <w:b/>
+          <w:color w:val="000000"/>
+        </w:rPr>
+        <w:t xml:space="preserve"> = 3.5 SDs below the mean</w:t>
+      </w:r>
+      <w:r>
+        <w:rPr>
+          <w:rFonts w:ascii="Calibri" w:eastAsia="Times New Roman" w:hAnsi="Calibri" w:cs="Times New Roman"/>
+          <w:b/>
+          <w:color w:val="000000"/>
+        </w:rPr>
+        <w:t xml:space="preserve"> = more unpopular</w:t>
+      </w:r>
+    </w:p>
+    <w:p>
+      <w:pPr>
+        <w:pStyle w:val="ListBullet"/>
+        <w:tabs>
+          <w:tab w:val="clear" w:pos="360"/>
+          <w:tab w:val="num" w:pos="720"/>
+        </w:tabs>
+        <w:ind w:left="720"/>
+        <w:rPr>
+          <w:b/>
+        </w:rPr>
+      </w:pPr>
+      <w:r>
+        <w:t>Andy’s Twitter</w:t>
+      </w:r>
+      <w:r>
+        <w:t xml:space="preserve"> </w:t>
+      </w:r>
+      <w:r>
+        <w:t>followers = 54</w:t>
+      </w:r>
+      <w:r>
+        <w:t xml:space="preserve">, mean </w:t>
+      </w:r>
+      <w:r>
+        <w:t xml:space="preserve">= 208, SD = 60 </w:t>
+      </w:r>
+      <w:r>
+        <w:sym w:font="Wingdings" w:char="F0E0"/>
+      </w:r>
+      <w:r>
+        <w:t xml:space="preserve"> Z-score = 54 –208 </w:t>
+      </w:r>
+      <w:r>
+        <w:t xml:space="preserve">/ </w:t>
+      </w:r>
+      <w:r>
+        <w:t xml:space="preserve">60 </w:t>
+      </w:r>
+      <w:r>
+        <w:t>=</w:t>
+      </w:r>
+      <w:r>
+        <w:t>-</w:t>
+      </w:r>
+      <w:r>
+        <w:t xml:space="preserve"> </w:t>
+      </w:r>
+      <w:r>
+        <w:rPr>
+          <w:b/>
+        </w:rPr>
+        <w:t>2.56</w:t>
+      </w:r>
+      <w:r>
+        <w:rPr>
+          <w:b/>
+        </w:rPr>
+        <w:t>67</w:t>
+      </w:r>
+      <w:r>
+        <w:t xml:space="preserve"> </w:t>
+      </w:r>
+      <w:r>
+        <w:t xml:space="preserve">= </w:t>
+      </w:r>
+      <w:r>
+        <w:rPr>
+          <w:b/>
+        </w:rPr>
+        <w:t>2</w:t>
+      </w:r>
+      <w:r>
+        <w:rPr>
+          <w:b/>
+        </w:rPr>
+        <w:t>.5 SDs below the mean</w:t>
+      </w:r>
+      <w:r>
+        <w:rPr>
+          <w:b/>
+        </w:rPr>
+        <w:t xml:space="preserve"> </w:t>
+      </w:r>
+      <w:r>
+        <w:rPr>
+          <w:rFonts w:ascii="Calibri" w:eastAsia="Times New Roman" w:hAnsi="Calibri" w:cs="Times New Roman"/>
+          <w:b/>
+          <w:color w:val="000000"/>
+        </w:rPr>
+        <w:t xml:space="preserve">= </w:t>
+      </w:r>
+      <w:r>
+        <w:rPr>
+          <w:rFonts w:ascii="Calibri" w:eastAsia="Times New Roman" w:hAnsi="Calibri" w:cs="Times New Roman"/>
+          <w:b/>
+          <w:color w:val="000000"/>
+        </w:rPr>
+        <w:t xml:space="preserve">less </w:t>
+      </w:r>
+      <w:r>
+        <w:rPr>
+          <w:rFonts w:ascii="Calibri" w:eastAsia="Times New Roman" w:hAnsi="Calibri" w:cs="Times New Roman"/>
+          <w:b/>
+          <w:color w:val="000000"/>
+        </w:rPr>
+        <w:t>unpopular</w:t>
       </w:r>
     </w:p>
     <w:p>
@@ -769,8 +897,378 @@
           <w:ilvl w:val="0"/>
           <w:numId w:val="0"/>
         </w:numPr>
-        <w:ind w:left="360"/>
-      </w:pPr>
+        <w:ind w:left="720"/>
+        <w:rPr>
+          <w:b/>
+        </w:rPr>
+      </w:pPr>
+    </w:p>
+    <w:p>
+      <w:pPr>
+        <w:pStyle w:val="ListBullet"/>
+      </w:pPr>
+      <w:r>
+        <w:t xml:space="preserve">Different </w:t>
+      </w:r>
+      <w:r>
+        <w:t>distributions</w:t>
+      </w:r>
+      <w:r>
+        <w:t xml:space="preserve"> (see mean + SD) </w:t>
+      </w:r>
+      <w:r>
+        <w:sym w:font="Wingdings" w:char="F0E0"/>
+      </w:r>
+      <w:r>
+        <w:t xml:space="preserve"> can put them on the same </w:t>
+      </w:r>
+      <w:r>
+        <w:t>scale</w:t>
+      </w:r>
+      <w:r>
+        <w:t xml:space="preserve"> in terms of their unique SD’s = </w:t>
+      </w:r>
+      <w:r>
+        <w:rPr>
+          <w:b/>
+        </w:rPr>
+        <w:t xml:space="preserve">standardize </w:t>
+      </w:r>
+      <w:r>
+        <w:t xml:space="preserve">the </w:t>
+      </w:r>
+      <w:r>
+        <w:t>distributions</w:t>
+      </w:r>
+      <w:r>
+        <w:t xml:space="preserve">, using 0 as the </w:t>
+      </w:r>
+      <w:r>
+        <w:t>reference</w:t>
+      </w:r>
+      <w:r>
+        <w:t xml:space="preserve"> point</w:t>
+      </w:r>
+    </w:p>
+    <w:p>
+      <w:pPr>
+        <w:pStyle w:val="ListBullet"/>
+      </w:pPr>
+      <w:r>
+        <w:t xml:space="preserve">Standardize Katie and Andy’s scores, </w:t>
+      </w:r>
+      <w:r>
+        <w:t>Katie</w:t>
+      </w:r>
+      <w:r>
+        <w:t xml:space="preserve"> is further from mean </w:t>
+      </w:r>
+      <w:r>
+        <w:sym w:font="Wingdings" w:char="F0E0"/>
+      </w:r>
+      <w:r>
+        <w:t xml:space="preserve"> </w:t>
+      </w:r>
+      <w:r>
+        <w:t>Standardizes</w:t>
+      </w:r>
+      <w:r>
+        <w:t xml:space="preserve"> scores show the proportion of values that are lower or higher in that distribution </w:t>
+      </w:r>
+      <w:r>
+        <w:sym w:font="Wingdings" w:char="F0E0"/>
+      </w:r>
+      <w:r>
+        <w:t xml:space="preserve"> greater </w:t>
+      </w:r>
+      <w:r>
+        <w:t>proportion</w:t>
+      </w:r>
+      <w:r>
+        <w:t xml:space="preserve"> </w:t>
+      </w:r>
+      <w:r>
+        <w:t>of people w/ more fr</w:t>
+      </w:r>
+      <w:r>
+        <w:t>i</w:t>
+      </w:r>
+      <w:r>
+        <w:t>ends</w:t>
+      </w:r>
+      <w:r>
+        <w:t xml:space="preserve"> than Katie than there is of people w/ more followers than Andy </w:t>
+      </w:r>
+    </w:p>
+    <w:p>
+      <w:pPr>
+        <w:pStyle w:val="ListBullet"/>
+        <w:rPr>
+          <w:i/>
+        </w:rPr>
+      </w:pPr>
+      <w:r>
+        <w:rPr>
+          <w:i/>
+        </w:rPr>
+        <w:t>When we convert any value in a distribution to a Z-score, we standardize the distribution</w:t>
+      </w:r>
+      <w:r>
+        <w:rPr>
+          <w:i/>
+        </w:rPr>
+        <w:t xml:space="preserve"> </w:t>
+      </w:r>
+      <w:r>
+        <w:sym w:font="Wingdings" w:char="F0E0"/>
+      </w:r>
+      <w:r>
+        <w:t xml:space="preserve"> can start w/ any </w:t>
+      </w:r>
+      <w:r>
+        <w:t>distribution</w:t>
+      </w:r>
+      <w:r>
+        <w:t xml:space="preserve"> and then standardize it</w:t>
+      </w:r>
+    </w:p>
+    <w:p>
+      <w:pPr>
+        <w:pStyle w:val="ListBullet"/>
+        <w:rPr>
+          <w:i/>
+        </w:rPr>
+      </w:pPr>
+      <w:r>
+        <w:t xml:space="preserve">If we standardize a distribution by </w:t>
+      </w:r>
+      <w:r>
+        <w:t>converting</w:t>
+      </w:r>
+      <w:r>
+        <w:t xml:space="preserve"> </w:t>
+      </w:r>
+      <w:r>
+        <w:rPr>
+          <w:i/>
+        </w:rPr>
+        <w:t>every</w:t>
+      </w:r>
+      <w:r>
+        <w:rPr>
+          <w:i/>
+        </w:rPr>
+        <w:t xml:space="preserve"> </w:t>
+      </w:r>
+      <w:r>
+        <w:t xml:space="preserve">value in it to a Z-score, the </w:t>
+      </w:r>
+      <w:r>
+        <w:rPr>
+          <w:i/>
+        </w:rPr>
+        <w:t>new mean of the distribution would be = 0</w:t>
+      </w:r>
+      <w:r>
+        <w:rPr>
+          <w:i/>
+        </w:rPr>
+        <w:t xml:space="preserve"> </w:t>
+      </w:r>
+      <w:r>
+        <w:t xml:space="preserve">and then the </w:t>
+      </w:r>
+      <w:r>
+        <w:rPr>
+          <w:i/>
+        </w:rPr>
+        <w:t xml:space="preserve">new </w:t>
+      </w:r>
+      <w:r>
+        <w:rPr>
+          <w:i/>
+        </w:rPr>
+        <w:t xml:space="preserve">SD </w:t>
+      </w:r>
+      <w:r>
+        <w:rPr>
+          <w:i/>
+        </w:rPr>
+        <w:t xml:space="preserve">of the distribution </w:t>
+      </w:r>
+      <w:r>
+        <w:rPr>
+          <w:i/>
+        </w:rPr>
+        <w:t>would be = 1</w:t>
+      </w:r>
+    </w:p>
+    <w:p>
+      <w:pPr>
+        <w:pStyle w:val="ListBullet"/>
+        <w:tabs>
+          <w:tab w:val="clear" w:pos="360"/>
+          <w:tab w:val="num" w:pos="720"/>
+        </w:tabs>
+        <w:ind w:left="720"/>
+        <w:rPr>
+          <w:b/>
+        </w:rPr>
+      </w:pPr>
+      <w:r>
+        <w:t>Z-score of mean = (mean – mean) / SD =</w:t>
+      </w:r>
+      <w:r>
+        <w:rPr>
+          <w:b/>
+        </w:rPr>
+        <w:t xml:space="preserve"> 0</w:t>
+      </w:r>
+      <w:r>
+        <w:rPr>
+          <w:b/>
+        </w:rPr>
+        <w:t xml:space="preserve"> = new standardized mean</w:t>
+      </w:r>
+    </w:p>
+    <w:p>
+      <w:pPr>
+        <w:pStyle w:val="ListBullet"/>
+        <w:tabs>
+          <w:tab w:val="clear" w:pos="360"/>
+          <w:tab w:val="num" w:pos="720"/>
+        </w:tabs>
+        <w:ind w:left="720"/>
+      </w:pPr>
+      <w:r>
+        <w:t xml:space="preserve">After standardizing the distribution, mean = 0 </w:t>
+      </w:r>
+      <w:r>
+        <w:sym w:font="Wingdings" w:char="F0E0"/>
+      </w:r>
+      <w:r>
+        <w:t xml:space="preserve"> so Z-score of SD = (SD – 0) / SD = </w:t>
+      </w:r>
+      <w:r>
+        <w:rPr>
+          <w:b/>
+        </w:rPr>
+        <w:t>1</w:t>
+      </w:r>
+      <w:r>
+        <w:rPr>
+          <w:b/>
+        </w:rPr>
+        <w:t xml:space="preserve"> = new standardized </w:t>
+      </w:r>
+      <w:r>
+        <w:rPr>
+          <w:b/>
+        </w:rPr>
+        <w:t>SD</w:t>
+      </w:r>
+    </w:p>
+    <w:p>
+      <w:pPr>
+        <w:pStyle w:val="ListBullet"/>
+      </w:pPr>
+      <w:r>
+        <w:rPr>
+          <w:b/>
+        </w:rPr>
+        <w:t xml:space="preserve">Standard Normal Distribution </w:t>
+      </w:r>
+      <w:r>
+        <w:t>= mean – 0, SD = 1</w:t>
+      </w:r>
+    </w:p>
+    <w:p>
+      <w:pPr>
+        <w:pStyle w:val="ListBullet"/>
+        <w:numPr>
+          <w:ilvl w:val="0"/>
+          <w:numId w:val="0"/>
+        </w:numPr>
+        <w:ind w:left="360" w:hanging="360"/>
+        <w:rPr>
+          <w:b/>
+        </w:rPr>
+      </w:pPr>
+    </w:p>
+    <w:p>
+      <w:pPr>
+        <w:pStyle w:val="ListBullet"/>
+      </w:pPr>
+      <w:r>
+        <w:t xml:space="preserve">Z-score = 1 </w:t>
+      </w:r>
+      <w:r>
+        <w:sym w:font="Wingdings" w:char="F0E0"/>
+      </w:r>
+      <w:r>
+        <w:t xml:space="preserve"> 1 SD above mean </w:t>
+      </w:r>
+      <w:r>
+        <w:sym w:font="Wingdings" w:char="F0E0"/>
+      </w:r>
+      <w:r>
+        <w:t xml:space="preserve"> 50% + (68/2)% = 84% of data is below this value</w:t>
+      </w:r>
+      <w:r>
+        <w:t>, 16% above</w:t>
+      </w:r>
+    </w:p>
+    <w:p>
+      <w:pPr>
+        <w:pStyle w:val="ListBullet"/>
+        <w:numPr>
+          <w:ilvl w:val="0"/>
+          <w:numId w:val="0"/>
+        </w:numPr>
+        <w:ind w:left="360" w:hanging="360"/>
+      </w:pPr>
+      <w:r>
+        <w:rPr>
+          <w:noProof/>
+        </w:rPr>
+        <w:drawing>
+          <wp:inline distT="0" distB="0" distL="0" distR="0" wp14:anchorId="1FAB27DF" wp14:editId="7C97580F">
+            <wp:extent cx="3367492" cy="1666875"/>
+            <wp:effectExtent l="0" t="0" r="4445" b="0"/>
+            <wp:docPr id="2" name="Picture 2"/>
+            <wp:cNvGraphicFramePr>
+              <a:graphicFrameLocks xmlns:a="http://schemas.openxmlformats.org/drawingml/2006/main" noChangeAspect="1"/>
+            </wp:cNvGraphicFramePr>
+            <a:graphic xmlns:a="http://schemas.openxmlformats.org/drawingml/2006/main">
+              <a:graphicData uri="http://schemas.openxmlformats.org/drawingml/2006/picture">
+                <pic:pic xmlns:pic="http://schemas.openxmlformats.org/drawingml/2006/picture">
+                  <pic:nvPicPr>
+                    <pic:cNvPr id="1" name=""/>
+                    <pic:cNvPicPr/>
+                  </pic:nvPicPr>
+                  <pic:blipFill>
+                    <a:blip r:embed="rId6"/>
+                    <a:stretch>
+                      <a:fillRect/>
+                    </a:stretch>
+                  </pic:blipFill>
+                  <pic:spPr>
+                    <a:xfrm>
+                      <a:off x="0" y="0"/>
+                      <a:ext cx="3372305" cy="1669257"/>
+                    </a:xfrm>
+                    <a:prstGeom prst="rect">
+                      <a:avLst/>
+                    </a:prstGeom>
+                  </pic:spPr>
+                </pic:pic>
+              </a:graphicData>
+            </a:graphic>
+          </wp:inline>
+        </w:drawing>
+      </w:r>
+      <w:bookmarkStart w:id="0" w:name="_GoBack"/>
+      <w:bookmarkEnd w:id="0"/>
     </w:p>
     <w:sectPr>
       <w:pgSz w:w="12240" w:h="15840"/>
@@ -787,7 +1285,7 @@
   <w:abstractNum w:abstractNumId="0" w15:restartNumberingAfterBreak="0">
     <w:nsid w:val="FFFFFF89"/>
     <w:multiLevelType w:val="singleLevel"/>
-    <w:tmpl w:val="A2343B5A"/>
+    <w:tmpl w:val="4D10B002"/>
     <w:lvl w:ilvl="0">
       <w:start w:val="1"/>
       <w:numFmt w:val="bullet"/>

</xml_diff>

<commit_message>
Start Lesson 6 - Sampling Distributions from Udacity Intro to Descriptive Stats
</commit_message>
<xml_diff>
--- a/Stats/Udacity/DataAnalystNanoDegree/IntroToDescriptiveStats/Lesson5_Standardizing.docx
+++ b/Stats/Udacity/DataAnalystNanoDegree/IntroToDescriptiveStats/Lesson5_Standardizing.docx
@@ -1,6 +1,6 @@
 
 <file path=word/document.xml><?xml version="1.0" encoding="utf-8"?>
-<w:document xmlns:wpc="http://schemas.microsoft.com/office/word/2010/wordprocessingCanvas" xmlns:cx="http://schemas.microsoft.com/office/drawing/2014/chartex" xmlns:cx1="http://schemas.microsoft.com/office/drawing/2015/9/8/chartex" xmlns:cx2="http://schemas.microsoft.com/office/drawing/2015/10/21/chartex" xmlns:cx3="http://schemas.microsoft.com/office/drawing/2016/5/9/chartex" xmlns:cx4="http://schemas.microsoft.com/office/drawing/2016/5/10/chartex" xmlns:cx5="http://schemas.microsoft.com/office/drawing/2016/5/11/chartex" xmlns:cx6="http://schemas.microsoft.com/office/drawing/2016/5/12/chartex" xmlns:cx7="http://schemas.microsoft.com/office/drawing/2016/5/13/chartex" xmlns:cx8="http://schemas.microsoft.com/office/drawing/2016/5/14/chartex" xmlns:mc="http://schemas.openxmlformats.org/markup-compatibility/2006" xmlns:o="urn:schemas-microsoft-com:office:office" xmlns:r="http://schemas.openxmlformats.org/officeDocument/2006/relationships" xmlns:m="http://schemas.openxmlformats.org/officeDocument/2006/math" xmlns:v="urn:schemas-microsoft-com:vml" xmlns:wp14="http://schemas.microsoft.com/office/word/2010/wordprocessingDrawing" xmlns:wp="http://schemas.openxmlformats.org/drawingml/2006/wordprocessingDrawing" xmlns:w10="urn:schemas-microsoft-com:office:word" xmlns:w="http://schemas.openxmlformats.org/wordprocessingml/2006/main" xmlns:w14="http://schemas.microsoft.com/office/word/2010/wordml" xmlns:w15="http://schemas.microsoft.com/office/word/2012/wordml" xmlns:w16se="http://schemas.microsoft.com/office/word/2015/wordml/symex" xmlns:wpg="http://schemas.microsoft.com/office/word/2010/wordprocessingGroup" xmlns:wpi="http://schemas.microsoft.com/office/word/2010/wordprocessingInk" xmlns:wne="http://schemas.microsoft.com/office/word/2006/wordml" xmlns:wps="http://schemas.microsoft.com/office/word/2010/wordprocessingShape" mc:Ignorable="w14 w15 w16se wp14">
+<w:document xmlns:wpc="http://schemas.microsoft.com/office/word/2010/wordprocessingCanvas" xmlns:cx="http://schemas.microsoft.com/office/drawing/2014/chartex" xmlns:cx1="http://schemas.microsoft.com/office/drawing/2015/9/8/chartex" xmlns:cx2="http://schemas.microsoft.com/office/drawing/2015/10/21/chartex" xmlns:cx3="http://schemas.microsoft.com/office/drawing/2016/5/9/chartex" xmlns:cx4="http://schemas.microsoft.com/office/drawing/2016/5/10/chartex" xmlns:cx5="http://schemas.microsoft.com/office/drawing/2016/5/11/chartex" xmlns:cx6="http://schemas.microsoft.com/office/drawing/2016/5/12/chartex" xmlns:cx7="http://schemas.microsoft.com/office/drawing/2016/5/13/chartex" xmlns:cx8="http://schemas.microsoft.com/office/drawing/2016/5/14/chartex" xmlns:mc="http://schemas.openxmlformats.org/markup-compatibility/2006" xmlns:aink="http://schemas.microsoft.com/office/drawing/2016/ink" xmlns:o="urn:schemas-microsoft-com:office:office" xmlns:r="http://schemas.openxmlformats.org/officeDocument/2006/relationships" xmlns:m="http://schemas.openxmlformats.org/officeDocument/2006/math" xmlns:v="urn:schemas-microsoft-com:vml" xmlns:wp14="http://schemas.microsoft.com/office/word/2010/wordprocessingDrawing" xmlns:wp="http://schemas.openxmlformats.org/drawingml/2006/wordprocessingDrawing" xmlns:w10="urn:schemas-microsoft-com:office:word" xmlns:w="http://schemas.openxmlformats.org/wordprocessingml/2006/main" xmlns:w14="http://schemas.microsoft.com/office/word/2010/wordml" xmlns:w15="http://schemas.microsoft.com/office/word/2012/wordml" xmlns:w16se="http://schemas.microsoft.com/office/word/2015/wordml/symex" xmlns:wpg="http://schemas.microsoft.com/office/word/2010/wordprocessingGroup" xmlns:wpi="http://schemas.microsoft.com/office/word/2010/wordprocessingInk" xmlns:wne="http://schemas.microsoft.com/office/word/2006/wordml" xmlns:wps="http://schemas.microsoft.com/office/word/2010/wordprocessingShape" mc:Ignorable="w14 w15 w16se wp14">
   <w:body>
     <w:p>
       <w:pPr>
@@ -43,12 +43,14 @@
           <w:u w:val="single"/>
         </w:rPr>
       </w:pPr>
+      <w:bookmarkStart w:id="0" w:name="_GoBack"/>
       <w:r>
         <w:rPr>
           <w:u w:val="single"/>
         </w:rPr>
         <w:t>5</w:t>
       </w:r>
+      <w:bookmarkEnd w:id="0"/>
       <w:r>
         <w:rPr>
           <w:u w:val="single"/>
@@ -208,7 +210,15 @@
         <w:sym w:font="Wingdings" w:char="F0E8"/>
       </w:r>
       <w:r>
-        <w:t xml:space="preserve"> symmetrcail curve (rare in real life) </w:t>
+        <w:t xml:space="preserve"> </w:t>
+      </w:r>
+      <w:proofErr w:type="spellStart"/>
+      <w:r>
+        <w:t>symmetrcail</w:t>
+      </w:r>
+      <w:proofErr w:type="spellEnd"/>
+      <w:r>
+        <w:t xml:space="preserve"> curve (rare in real life) </w:t>
       </w:r>
     </w:p>
     <w:p>
@@ -871,23 +881,7 @@
           <w:b/>
           <w:color w:val="000000"/>
         </w:rPr>
-        <w:t xml:space="preserve">= </w:t>
-      </w:r>
-      <w:r>
-        <w:rPr>
-          <w:rFonts w:ascii="Calibri" w:eastAsia="Times New Roman" w:hAnsi="Calibri" w:cs="Times New Roman"/>
-          <w:b/>
-          <w:color w:val="000000"/>
-        </w:rPr>
-        <w:t xml:space="preserve">less </w:t>
-      </w:r>
-      <w:r>
-        <w:rPr>
-          <w:rFonts w:ascii="Calibri" w:eastAsia="Times New Roman" w:hAnsi="Calibri" w:cs="Times New Roman"/>
-          <w:b/>
-          <w:color w:val="000000"/>
-        </w:rPr>
-        <w:t>unpopular</w:t>
+        <w:t>= less unpopular</w:t>
       </w:r>
     </w:p>
     <w:p>
@@ -1212,7 +1206,15 @@
         <w:sym w:font="Wingdings" w:char="F0E0"/>
       </w:r>
       <w:r>
-        <w:t xml:space="preserve"> 50% + (68/2)% = 84% of data is below this value</w:t>
+        <w:t xml:space="preserve"> 50% + (68/</w:t>
+      </w:r>
+      <w:proofErr w:type="gramStart"/>
+      <w:r>
+        <w:t>2)%</w:t>
+      </w:r>
+      <w:proofErr w:type="gramEnd"/>
+      <w:r>
+        <w:t xml:space="preserve"> = 84% of data is below this value</w:t>
       </w:r>
       <w:r>
         <w:t>, 16% above</w:t>
@@ -1267,8 +1269,6 @@
           </wp:inline>
         </w:drawing>
       </w:r>
-      <w:bookmarkStart w:id="0" w:name="_GoBack"/>
-      <w:bookmarkEnd w:id="0"/>
     </w:p>
     <w:sectPr>
       <w:pgSz w:w="12240" w:h="15840"/>
@@ -1281,7 +1281,7 @@
 </file>
 
 <file path=word/numbering.xml><?xml version="1.0" encoding="utf-8"?>
-<w:numbering xmlns:wpc="http://schemas.microsoft.com/office/word/2010/wordprocessingCanvas" xmlns:cx="http://schemas.microsoft.com/office/drawing/2014/chartex" xmlns:cx1="http://schemas.microsoft.com/office/drawing/2015/9/8/chartex" xmlns:cx2="http://schemas.microsoft.com/office/drawing/2015/10/21/chartex" xmlns:cx3="http://schemas.microsoft.com/office/drawing/2016/5/9/chartex" xmlns:cx4="http://schemas.microsoft.com/office/drawing/2016/5/10/chartex" xmlns:cx5="http://schemas.microsoft.com/office/drawing/2016/5/11/chartex" xmlns:cx6="http://schemas.microsoft.com/office/drawing/2016/5/12/chartex" xmlns:cx7="http://schemas.microsoft.com/office/drawing/2016/5/13/chartex" xmlns:cx8="http://schemas.microsoft.com/office/drawing/2016/5/14/chartex" xmlns:mc="http://schemas.openxmlformats.org/markup-compatibility/2006" xmlns:o="urn:schemas-microsoft-com:office:office" xmlns:r="http://schemas.openxmlformats.org/officeDocument/2006/relationships" xmlns:m="http://schemas.openxmlformats.org/officeDocument/2006/math" xmlns:v="urn:schemas-microsoft-com:vml" xmlns:wp14="http://schemas.microsoft.com/office/word/2010/wordprocessingDrawing" xmlns:wp="http://schemas.openxmlformats.org/drawingml/2006/wordprocessingDrawing" xmlns:w10="urn:schemas-microsoft-com:office:word" xmlns:w="http://schemas.openxmlformats.org/wordprocessingml/2006/main" xmlns:w14="http://schemas.microsoft.com/office/word/2010/wordml" xmlns:w15="http://schemas.microsoft.com/office/word/2012/wordml" xmlns:w16se="http://schemas.microsoft.com/office/word/2015/wordml/symex" xmlns:wpg="http://schemas.microsoft.com/office/word/2010/wordprocessingGroup" xmlns:wpi="http://schemas.microsoft.com/office/word/2010/wordprocessingInk" xmlns:wne="http://schemas.microsoft.com/office/word/2006/wordml" xmlns:wps="http://schemas.microsoft.com/office/word/2010/wordprocessingShape" mc:Ignorable="w14 w15 w16se wp14">
+<w:numbering xmlns:wpc="http://schemas.microsoft.com/office/word/2010/wordprocessingCanvas" xmlns:cx="http://schemas.microsoft.com/office/drawing/2014/chartex" xmlns:cx1="http://schemas.microsoft.com/office/drawing/2015/9/8/chartex" xmlns:cx2="http://schemas.microsoft.com/office/drawing/2015/10/21/chartex" xmlns:cx3="http://schemas.microsoft.com/office/drawing/2016/5/9/chartex" xmlns:cx4="http://schemas.microsoft.com/office/drawing/2016/5/10/chartex" xmlns:cx5="http://schemas.microsoft.com/office/drawing/2016/5/11/chartex" xmlns:cx6="http://schemas.microsoft.com/office/drawing/2016/5/12/chartex" xmlns:cx7="http://schemas.microsoft.com/office/drawing/2016/5/13/chartex" xmlns:cx8="http://schemas.microsoft.com/office/drawing/2016/5/14/chartex" xmlns:mc="http://schemas.openxmlformats.org/markup-compatibility/2006" xmlns:aink="http://schemas.microsoft.com/office/drawing/2016/ink" xmlns:o="urn:schemas-microsoft-com:office:office" xmlns:r="http://schemas.openxmlformats.org/officeDocument/2006/relationships" xmlns:m="http://schemas.openxmlformats.org/officeDocument/2006/math" xmlns:v="urn:schemas-microsoft-com:vml" xmlns:wp14="http://schemas.microsoft.com/office/word/2010/wordprocessingDrawing" xmlns:wp="http://schemas.openxmlformats.org/drawingml/2006/wordprocessingDrawing" xmlns:w10="urn:schemas-microsoft-com:office:word" xmlns:w="http://schemas.openxmlformats.org/wordprocessingml/2006/main" xmlns:w14="http://schemas.microsoft.com/office/word/2010/wordml" xmlns:w15="http://schemas.microsoft.com/office/word/2012/wordml" xmlns:w16se="http://schemas.microsoft.com/office/word/2015/wordml/symex" xmlns:wpg="http://schemas.microsoft.com/office/word/2010/wordprocessingGroup" xmlns:wpi="http://schemas.microsoft.com/office/word/2010/wordprocessingInk" xmlns:wne="http://schemas.microsoft.com/office/word/2006/wordml" xmlns:wps="http://schemas.microsoft.com/office/word/2010/wordprocessingShape" mc:Ignorable="w14 w15 w16se wp14">
   <w:abstractNum w:abstractNumId="0" w15:restartNumberingAfterBreak="0">
     <w:nsid w:val="FFFFFF89"/>
     <w:multiLevelType w:val="singleLevel"/>

</xml_diff>